<commit_message>
bravo six moving to LINUX
</commit_message>
<xml_diff>
--- a/Core Subjects/Internship Experience.docx
+++ b/Core Subjects/Internship Experience.docx
@@ -234,11 +234,16 @@
       <w:r>
         <w:t xml:space="preserve">Sir I have </w:t>
       </w:r>
+      <w:proofErr w:type="gramStart"/>
       <w:r>
         <w:t xml:space="preserve">completed </w:t>
       </w:r>
       <w:r>
-        <w:t xml:space="preserve"> my </w:t>
+        <w:t xml:space="preserve"> my</w:t>
+      </w:r>
+      <w:proofErr w:type="gramEnd"/>
+      <w:r>
+        <w:t xml:space="preserve"> </w:t>
       </w:r>
       <w:r>
         <w:t xml:space="preserve">2 Months  of </w:t>
@@ -285,12 +290,17 @@
         <w:t xml:space="preserve"> Backlink Checker Application. My contribution was to </w:t>
       </w:r>
       <w:proofErr w:type="spellStart"/>
+      <w:proofErr w:type="gramStart"/>
       <w:r>
         <w:t>analyze</w:t>
       </w:r>
       <w:proofErr w:type="spellEnd"/>
       <w:r>
-        <w:t xml:space="preserve">  the data -</w:t>
+        <w:t xml:space="preserve">  the</w:t>
+      </w:r>
+      <w:proofErr w:type="gramEnd"/>
+      <w:r>
+        <w:t xml:space="preserve"> data -</w:t>
       </w:r>
       <w:r>
         <w:t xml:space="preserve"> </w:t>
@@ -301,7 +311,15 @@
     </w:p>
     <w:p>
       <w:r>
-        <w:t xml:space="preserve">The tech stack that were used are </w:t>
+        <w:t xml:space="preserve">The tech stack that </w:t>
+      </w:r>
+      <w:proofErr w:type="gramStart"/>
+      <w:r>
+        <w:t>were</w:t>
+      </w:r>
+      <w:proofErr w:type="gramEnd"/>
+      <w:r>
+        <w:t xml:space="preserve"> used are </w:t>
       </w:r>
       <w:proofErr w:type="spellStart"/>
       <w:r>
@@ -329,6 +347,86 @@
         <w:t>.</w:t>
       </w:r>
     </w:p>
+    <w:p/>
+    <w:p>
+      <w:r>
+        <w:t xml:space="preserve">Frequently asked internship </w:t>
+      </w:r>
+      <w:proofErr w:type="gramStart"/>
+      <w:r>
+        <w:t>q’s:-</w:t>
+      </w:r>
+      <w:proofErr w:type="gramEnd"/>
+    </w:p>
+    <w:p>
+      <w:pPr>
+        <w:pStyle w:val="ListParagraph"/>
+        <w:numPr>
+          <w:ilvl w:val="0"/>
+          <w:numId w:val="4"/>
+        </w:numPr>
+        <w:rPr>
+          <w:rFonts w:ascii="Helvetica" w:hAnsi="Helvetica" w:cs="Helvetica"/>
+          <w:color w:val="403B3B"/>
+          <w:shd w:val="clear" w:color="auto" w:fill="FFFFFF"/>
+        </w:rPr>
+      </w:pPr>
+      <w:proofErr w:type="gramStart"/>
+      <w:r>
+        <w:t>Backlinks:-</w:t>
+      </w:r>
+      <w:proofErr w:type="gramEnd"/>
+      <w:r>
+        <w:t xml:space="preserve"> </w:t>
+      </w:r>
+      <w:r>
+        <w:rPr>
+          <w:rFonts w:ascii="Helvetica" w:hAnsi="Helvetica" w:cs="Helvetica"/>
+          <w:color w:val="403B3B"/>
+          <w:shd w:val="clear" w:color="auto" w:fill="FFFFFF"/>
+        </w:rPr>
+        <w:t>A backlink is a link on someone else's website that sends the reader to your site.</w:t>
+      </w:r>
+    </w:p>
+    <w:p>
+      <w:pPr>
+        <w:pStyle w:val="ListParagraph"/>
+        <w:numPr>
+          <w:ilvl w:val="0"/>
+          <w:numId w:val="4"/>
+        </w:numPr>
+        <w:rPr>
+          <w:rFonts w:ascii="Helvetica" w:hAnsi="Helvetica" w:cs="Helvetica"/>
+          <w:color w:val="403B3B"/>
+          <w:shd w:val="clear" w:color="auto" w:fill="FFFFFF"/>
+        </w:rPr>
+      </w:pPr>
+      <w:r>
+        <w:rPr>
+          <w:rFonts w:ascii="Helvetica" w:hAnsi="Helvetica" w:cs="Helvetica"/>
+          <w:color w:val="403B3B"/>
+          <w:shd w:val="clear" w:color="auto" w:fill="FFFFFF"/>
+        </w:rPr>
+        <w:t xml:space="preserve">The quality and quantity of your backlinks can help you rank higher in search engines such as Google and Bing. This is because your backlinks are considered an indicator of how popular your website is with </w:t>
+      </w:r>
+      <w:r>
+        <w:rPr>
+          <w:rFonts w:ascii="Helvetica" w:hAnsi="Helvetica" w:cs="Helvetica"/>
+          <w:color w:val="403B3B"/>
+          <w:shd w:val="clear" w:color="auto" w:fill="FFFFFF"/>
+        </w:rPr>
+        <w:t xml:space="preserve">                                                                                                                       </w:t>
+      </w:r>
+      <w:r>
+        <w:rPr>
+          <w:rFonts w:ascii="Helvetica" w:hAnsi="Helvetica" w:cs="Helvetica"/>
+          <w:color w:val="403B3B"/>
+          <w:shd w:val="clear" w:color="auto" w:fill="FFFFFF"/>
+        </w:rPr>
+        <w:t>users.</w:t>
+      </w:r>
+    </w:p>
+    <w:p/>
     <w:p/>
     <w:p>
       <w:pPr>
@@ -424,6 +522,7 @@
     </w:p>
     <w:p>
       <w:r>
+        <w:lastRenderedPageBreak/>
         <w:t xml:space="preserve">Sir My Project name </w:t>
       </w:r>
       <w:r>
@@ -449,7 +548,15 @@
     </w:p>
     <w:p>
       <w:r>
-        <w:t>As we know that sometimes  we get so busy with our computer that we forget to take breaks, the purpose of this project was to  create a notification system that reminds the user to drink water and do some stretching  after a fixed interval of time.</w:t>
+        <w:t xml:space="preserve">As we know that </w:t>
+      </w:r>
+      <w:proofErr w:type="gramStart"/>
+      <w:r>
+        <w:t>sometimes  we</w:t>
+      </w:r>
+      <w:proofErr w:type="gramEnd"/>
+      <w:r>
+        <w:t xml:space="preserve"> get so busy with our computer that we forget to take breaks, the purpose of this project was to  create a notification system that reminds the user to drink water and do some stretching  after a fixed interval of time.</w:t>
       </w:r>
     </w:p>
     <w:p>
@@ -497,7 +604,21 @@
         </w:numPr>
       </w:pPr>
       <w:r>
-        <w:t>win10Toast : To send quick notification.</w:t>
+        <w:t>win</w:t>
+      </w:r>
+      <w:r>
+        <w:t>dows</w:t>
+      </w:r>
+      <w:r>
+        <w:t>10</w:t>
+      </w:r>
+      <w:proofErr w:type="gramStart"/>
+      <w:r>
+        <w:t>Toast :</w:t>
+      </w:r>
+      <w:proofErr w:type="gramEnd"/>
+      <w:r>
+        <w:t> To send quick notification.</w:t>
       </w:r>
       <w:r>
         <w:t xml:space="preserve"> (used plyer for that)</w:t>
@@ -511,13 +632,17 @@
           <w:numId w:val="2"/>
         </w:numPr>
       </w:pPr>
-      <w:r>
-        <w:t>datetime : To keep record of time and date in log.</w:t>
-      </w:r>
-    </w:p>
-    <w:p>
-      <w:r>
-        <w:lastRenderedPageBreak/>
+      <w:proofErr w:type="gramStart"/>
+      <w:r>
+        <w:t>datetime :</w:t>
+      </w:r>
+      <w:proofErr w:type="gramEnd"/>
+      <w:r>
+        <w:t> To keep record of time and date in log.</w:t>
+      </w:r>
+    </w:p>
+    <w:p>
+      <w:r>
         <w:t>It was a great learning experience for me.</w:t>
       </w:r>
     </w:p>
@@ -626,7 +751,23 @@
       </w:r>
       <w:r>
         <w:br/>
-        <w:t xml:space="preserve">The motive of this project was to create a bot that  likes and retweets the tweets that are related to Python And Stuffs. So I decided to code a </w:t>
+        <w:t xml:space="preserve">The motive of this project was to create a bot </w:t>
+      </w:r>
+      <w:proofErr w:type="gramStart"/>
+      <w:r>
+        <w:t>that  likes</w:t>
+      </w:r>
+      <w:proofErr w:type="gramEnd"/>
+      <w:r>
+        <w:t xml:space="preserve"> and retweets the tweets that are related to Python And Stuffs. </w:t>
+      </w:r>
+      <w:proofErr w:type="gramStart"/>
+      <w:r>
+        <w:t>So</w:t>
+      </w:r>
+      <w:proofErr w:type="gramEnd"/>
+      <w:r>
+        <w:t xml:space="preserve"> I decided to code a </w:t>
       </w:r>
       <w:proofErr w:type="spellStart"/>
       <w:r>
@@ -781,8 +922,9 @@
             <w14:round/>
           </w14:textOutline>
         </w:rPr>
-        <w:t xml:space="preserve">Portfolio Website – A  </w:t>
-      </w:r>
+        <w:t xml:space="preserve">Portfolio Website – </w:t>
+      </w:r>
+      <w:proofErr w:type="gramStart"/>
       <w:r>
         <w:rPr>
           <w:color w:val="000000" w:themeColor="text1"/>
@@ -800,7 +942,7 @@
             <w14:round/>
           </w14:textOutline>
         </w:rPr>
-        <w:t xml:space="preserve">Dynamic </w:t>
+        <w:t xml:space="preserve">A  </w:t>
       </w:r>
       <w:r>
         <w:rPr>
@@ -819,8 +961,9 @@
             <w14:round/>
           </w14:textOutline>
         </w:rPr>
-        <w:t xml:space="preserve">Website </w:t>
-      </w:r>
+        <w:t>Dynamic</w:t>
+      </w:r>
+      <w:proofErr w:type="gramEnd"/>
       <w:r>
         <w:rPr>
           <w:color w:val="000000" w:themeColor="text1"/>
@@ -838,6 +981,44 @@
             <w14:round/>
           </w14:textOutline>
         </w:rPr>
+        <w:t xml:space="preserve"> </w:t>
+      </w:r>
+      <w:r>
+        <w:rPr>
+          <w:color w:val="000000" w:themeColor="text1"/>
+          <w:sz w:val="24"/>
+          <w:szCs w:val="24"/>
+          <w:u w:val="single"/>
+          <w14:shadow w14:blurRad="38100" w14:dist="19050" w14:dir="2700000" w14:sx="100000" w14:sy="100000" w14:kx="0" w14:ky="0" w14:algn="tl">
+            <w14:schemeClr w14:val="dk1">
+              <w14:alpha w14:val="60000"/>
+            </w14:schemeClr>
+          </w14:shadow>
+          <w14:textOutline w14:w="0" w14:cap="flat" w14:cmpd="sng" w14:algn="ctr">
+            <w14:noFill/>
+            <w14:prstDash w14:val="solid"/>
+            <w14:round/>
+          </w14:textOutline>
+        </w:rPr>
+        <w:t xml:space="preserve">Website </w:t>
+      </w:r>
+      <w:r>
+        <w:rPr>
+          <w:color w:val="000000" w:themeColor="text1"/>
+          <w:sz w:val="24"/>
+          <w:szCs w:val="24"/>
+          <w:u w:val="single"/>
+          <w14:shadow w14:blurRad="38100" w14:dist="19050" w14:dir="2700000" w14:sx="100000" w14:sy="100000" w14:kx="0" w14:ky="0" w14:algn="tl">
+            <w14:schemeClr w14:val="dk1">
+              <w14:alpha w14:val="60000"/>
+            </w14:schemeClr>
+          </w14:shadow>
+          <w14:textOutline w14:w="0" w14:cap="flat" w14:cmpd="sng" w14:algn="ctr">
+            <w14:noFill/>
+            <w14:prstDash w14:val="solid"/>
+            <w14:round/>
+          </w14:textOutline>
+        </w:rPr>
         <w:t>With Blog App</w:t>
       </w:r>
     </w:p>
@@ -877,16 +1058,19 @@
         <w:t xml:space="preserve"> was to create a </w:t>
       </w:r>
       <w:proofErr w:type="spellStart"/>
+      <w:proofErr w:type="gramStart"/>
       <w:r>
         <w:t>full fledged</w:t>
       </w:r>
       <w:proofErr w:type="spellEnd"/>
+      <w:proofErr w:type="gramEnd"/>
       <w:r>
         <w:t xml:space="preserve"> dynamic website with blog app where Admin can make a post which will be visible to viewers.</w:t>
       </w:r>
     </w:p>
     <w:p>
       <w:r>
+        <w:lastRenderedPageBreak/>
         <w:t>Bootstrap is the most popular HTML, CSS, and JavaScript framework for developing responsive, mobile-first websites.</w:t>
       </w:r>
     </w:p>
@@ -895,7 +1079,15 @@
         <w:t>Bootstrap is used for frontend part</w:t>
       </w:r>
       <w:r>
-        <w:t xml:space="preserve"> as it make easy for the peoples who are new to web dev</w:t>
+        <w:t xml:space="preserve"> as it </w:t>
+      </w:r>
+      <w:proofErr w:type="gramStart"/>
+      <w:r>
+        <w:t>make</w:t>
+      </w:r>
+      <w:proofErr w:type="gramEnd"/>
+      <w:r>
+        <w:t xml:space="preserve"> easy for the peoples who are new to web dev</w:t>
       </w:r>
     </w:p>
     <w:p>
@@ -912,7 +1104,15 @@
         <w:t>it</w:t>
       </w:r>
       <w:r>
-        <w:t xml:space="preserve"> will help to enhance my skills  and Django is used by many Companies like Instagra</w:t>
+        <w:t xml:space="preserve"> will help to enhance my </w:t>
+      </w:r>
+      <w:proofErr w:type="gramStart"/>
+      <w:r>
+        <w:t>skills  and</w:t>
+      </w:r>
+      <w:proofErr w:type="gramEnd"/>
+      <w:r>
+        <w:t xml:space="preserve"> Django is used by many Companies like Instagra</w:t>
       </w:r>
       <w:r>
         <w:t xml:space="preserve">m, </w:t>
@@ -944,10 +1144,18 @@
         <w:t xml:space="preserve"> I learnt a lot about Python, </w:t>
       </w:r>
       <w:r>
-        <w:t xml:space="preserve">Django Framework, Web Dev </w:t>
-      </w:r>
-      <w:r>
-        <w:t xml:space="preserve"> and Version controls and deployment</w:t>
+        <w:t xml:space="preserve">Django Framework, Web </w:t>
+      </w:r>
+      <w:proofErr w:type="gramStart"/>
+      <w:r>
+        <w:t xml:space="preserve">Dev </w:t>
+      </w:r>
+      <w:r>
+        <w:t xml:space="preserve"> and</w:t>
+      </w:r>
+      <w:proofErr w:type="gramEnd"/>
+      <w:r>
+        <w:t xml:space="preserve"> Version controls and deployment</w:t>
       </w:r>
       <w:r>
         <w:t>.</w:t>
@@ -987,7 +1195,6 @@
             <w14:round/>
           </w14:textOutline>
         </w:rPr>
-        <w:lastRenderedPageBreak/>
         <w:t>Hr</w:t>
       </w:r>
       <w:r>
@@ -1096,7 +1303,15 @@
         </w:numPr>
       </w:pPr>
       <w:r>
-        <w:t>My Short term goal is to get the job in reputed company.</w:t>
+        <w:t xml:space="preserve">My </w:t>
+      </w:r>
+      <w:proofErr w:type="gramStart"/>
+      <w:r>
+        <w:t>Short term</w:t>
+      </w:r>
+      <w:proofErr w:type="gramEnd"/>
+      <w:r>
+        <w:t xml:space="preserve"> goal is to get the job in reputed company.</w:t>
       </w:r>
     </w:p>
     <w:p>
@@ -1113,7 +1328,15 @@
         </w:numPr>
       </w:pPr>
       <w:r>
-        <w:t>My Long term goal is to become more responsible and knowledgeable personality and on respectable position on my company.</w:t>
+        <w:t xml:space="preserve">My </w:t>
+      </w:r>
+      <w:proofErr w:type="gramStart"/>
+      <w:r>
+        <w:t>Long term</w:t>
+      </w:r>
+      <w:proofErr w:type="gramEnd"/>
+      <w:r>
+        <w:t xml:space="preserve"> goal is to become more responsible and knowledgeable personality and on respectable position on my company.</w:t>
       </w:r>
     </w:p>
     <w:p>
@@ -1122,9 +1345,11 @@
       </w:pPr>
     </w:p>
     <w:p>
+      <w:proofErr w:type="gramStart"/>
       <w:r>
         <w:t>Ques:-</w:t>
       </w:r>
+      <w:proofErr w:type="gramEnd"/>
     </w:p>
     <w:p>
       <w:proofErr w:type="spellStart"/>
@@ -1501,6 +1726,119 @@
       </w:pPr>
     </w:lvl>
   </w:abstractNum>
+  <w:abstractNum w:abstractNumId="3" w15:restartNumberingAfterBreak="0">
+    <w:nsid w:val="71EB0A03"/>
+    <w:multiLevelType w:val="hybridMultilevel"/>
+    <w:tmpl w:val="94D8C440"/>
+    <w:lvl w:ilvl="0" w:tplc="40090001">
+      <w:start w:val="1"/>
+      <w:numFmt w:val="bullet"/>
+      <w:lvlText w:val=""/>
+      <w:lvlJc w:val="left"/>
+      <w:pPr>
+        <w:ind w:left="720" w:hanging="360"/>
+      </w:pPr>
+      <w:rPr>
+        <w:rFonts w:ascii="Symbol" w:hAnsi="Symbol" w:hint="default"/>
+      </w:rPr>
+    </w:lvl>
+    <w:lvl w:ilvl="1" w:tplc="40090003" w:tentative="1">
+      <w:start w:val="1"/>
+      <w:numFmt w:val="bullet"/>
+      <w:lvlText w:val="o"/>
+      <w:lvlJc w:val="left"/>
+      <w:pPr>
+        <w:ind w:left="1440" w:hanging="360"/>
+      </w:pPr>
+      <w:rPr>
+        <w:rFonts w:ascii="Courier New" w:hAnsi="Courier New" w:cs="Courier New" w:hint="default"/>
+      </w:rPr>
+    </w:lvl>
+    <w:lvl w:ilvl="2" w:tplc="40090005" w:tentative="1">
+      <w:start w:val="1"/>
+      <w:numFmt w:val="bullet"/>
+      <w:lvlText w:val=""/>
+      <w:lvlJc w:val="left"/>
+      <w:pPr>
+        <w:ind w:left="2160" w:hanging="360"/>
+      </w:pPr>
+      <w:rPr>
+        <w:rFonts w:ascii="Wingdings" w:hAnsi="Wingdings" w:hint="default"/>
+      </w:rPr>
+    </w:lvl>
+    <w:lvl w:ilvl="3" w:tplc="40090001" w:tentative="1">
+      <w:start w:val="1"/>
+      <w:numFmt w:val="bullet"/>
+      <w:lvlText w:val=""/>
+      <w:lvlJc w:val="left"/>
+      <w:pPr>
+        <w:ind w:left="2880" w:hanging="360"/>
+      </w:pPr>
+      <w:rPr>
+        <w:rFonts w:ascii="Symbol" w:hAnsi="Symbol" w:hint="default"/>
+      </w:rPr>
+    </w:lvl>
+    <w:lvl w:ilvl="4" w:tplc="40090003" w:tentative="1">
+      <w:start w:val="1"/>
+      <w:numFmt w:val="bullet"/>
+      <w:lvlText w:val="o"/>
+      <w:lvlJc w:val="left"/>
+      <w:pPr>
+        <w:ind w:left="3600" w:hanging="360"/>
+      </w:pPr>
+      <w:rPr>
+        <w:rFonts w:ascii="Courier New" w:hAnsi="Courier New" w:cs="Courier New" w:hint="default"/>
+      </w:rPr>
+    </w:lvl>
+    <w:lvl w:ilvl="5" w:tplc="40090005" w:tentative="1">
+      <w:start w:val="1"/>
+      <w:numFmt w:val="bullet"/>
+      <w:lvlText w:val=""/>
+      <w:lvlJc w:val="left"/>
+      <w:pPr>
+        <w:ind w:left="4320" w:hanging="360"/>
+      </w:pPr>
+      <w:rPr>
+        <w:rFonts w:ascii="Wingdings" w:hAnsi="Wingdings" w:hint="default"/>
+      </w:rPr>
+    </w:lvl>
+    <w:lvl w:ilvl="6" w:tplc="40090001" w:tentative="1">
+      <w:start w:val="1"/>
+      <w:numFmt w:val="bullet"/>
+      <w:lvlText w:val=""/>
+      <w:lvlJc w:val="left"/>
+      <w:pPr>
+        <w:ind w:left="5040" w:hanging="360"/>
+      </w:pPr>
+      <w:rPr>
+        <w:rFonts w:ascii="Symbol" w:hAnsi="Symbol" w:hint="default"/>
+      </w:rPr>
+    </w:lvl>
+    <w:lvl w:ilvl="7" w:tplc="40090003" w:tentative="1">
+      <w:start w:val="1"/>
+      <w:numFmt w:val="bullet"/>
+      <w:lvlText w:val="o"/>
+      <w:lvlJc w:val="left"/>
+      <w:pPr>
+        <w:ind w:left="5760" w:hanging="360"/>
+      </w:pPr>
+      <w:rPr>
+        <w:rFonts w:ascii="Courier New" w:hAnsi="Courier New" w:cs="Courier New" w:hint="default"/>
+      </w:rPr>
+    </w:lvl>
+    <w:lvl w:ilvl="8" w:tplc="40090005" w:tentative="1">
+      <w:start w:val="1"/>
+      <w:numFmt w:val="bullet"/>
+      <w:lvlText w:val=""/>
+      <w:lvlJc w:val="left"/>
+      <w:pPr>
+        <w:ind w:left="6480" w:hanging="360"/>
+      </w:pPr>
+      <w:rPr>
+        <w:rFonts w:ascii="Wingdings" w:hAnsi="Wingdings" w:hint="default"/>
+      </w:rPr>
+    </w:lvl>
+  </w:abstractNum>
   <w:num w:numId="1">
     <w:abstractNumId w:val="0"/>
   </w:num>
@@ -1509,6 +1847,9 @@
   </w:num>
   <w:num w:numId="3">
     <w:abstractNumId w:val="2"/>
+  </w:num>
+  <w:num w:numId="4">
+    <w:abstractNumId w:val="3"/>
   </w:num>
 </w:numbering>
 </file>

</xml_diff>